<commit_message>
lo que faltaba de la entrega 2
</commit_message>
<xml_diff>
--- a/Dise-o-de-Sistemas/Especificacion Caso de Uso Baja de un Partido.docx
+++ b/Dise-o-de-Sistemas/Especificacion Caso de Uso Baja de un Partido.docx
@@ -1,6 +1,6 @@
 
 <file path=word/document.xml><?xml version="1.0" encoding="utf-8"?>
-<w:document xmlns:ve="http://schemas.openxmlformats.org/markup-compatibility/2006" xmlns:o="urn:schemas-microsoft-com:office:office" xmlns:r="http://schemas.openxmlformats.org/officeDocument/2006/relationships" xmlns:m="http://schemas.openxmlformats.org/officeDocument/2006/math" xmlns:v="urn:schemas-microsoft-com:vml" xmlns:wp="http://schemas.openxmlformats.org/drawingml/2006/wordprocessingDrawing" xmlns:w10="urn:schemas-microsoft-com:office:word" xmlns:w="http://schemas.openxmlformats.org/wordprocessingml/2006/main" xmlns:wne="http://schemas.microsoft.com/office/word/2006/wordml">
+<w:document xmlns:wpc="http://schemas.microsoft.com/office/word/2010/wordprocessingCanvas" xmlns:mc="http://schemas.openxmlformats.org/markup-compatibility/2006" xmlns:o="urn:schemas-microsoft-com:office:office" xmlns:r="http://schemas.openxmlformats.org/officeDocument/2006/relationships" xmlns:m="http://schemas.openxmlformats.org/officeDocument/2006/math" xmlns:v="urn:schemas-microsoft-com:vml" xmlns:wp14="http://schemas.microsoft.com/office/word/2010/wordprocessingDrawing" xmlns:wp="http://schemas.openxmlformats.org/drawingml/2006/wordprocessingDrawing" xmlns:w10="urn:schemas-microsoft-com:office:word" xmlns:w="http://schemas.openxmlformats.org/wordprocessingml/2006/main" xmlns:w14="http://schemas.microsoft.com/office/word/2010/wordml" xmlns:wpg="http://schemas.microsoft.com/office/word/2010/wordprocessingGroup" xmlns:wpi="http://schemas.microsoft.com/office/word/2010/wordprocessingInk" xmlns:wne="http://schemas.microsoft.com/office/word/2006/wordml" xmlns:wps="http://schemas.microsoft.com/office/word/2010/wordprocessingShape" mc:Ignorable="w14 wp14">
   <w:body>
     <w:tbl>
       <w:tblPr>
@@ -21,7 +21,7 @@
           <w:left w:w="70" w:type="dxa"/>
           <w:right w:w="70" w:type="dxa"/>
         </w:tblCellMar>
-        <w:tblLook w:val="00A0"/>
+        <w:tblLook w:val="00A0" w:firstRow="1" w:lastRow="0" w:firstColumn="1" w:lastColumn="0" w:noHBand="0" w:noVBand="0"/>
       </w:tblPr>
       <w:tblGrid>
         <w:gridCol w:w="1228"/>
@@ -198,6 +198,12 @@
               <w:rPr>
                 <w:rFonts w:ascii="Calibri" w:hAnsi="Calibri"/>
               </w:rPr>
+              <w:fldChar w:fldCharType="separate"/>
+            </w:r>
+            <w:r>
+              <w:rPr>
+                <w:rFonts w:ascii="Calibri" w:hAnsi="Calibri"/>
+              </w:rPr>
               <w:fldChar w:fldCharType="end"/>
             </w:r>
             <w:bookmarkEnd w:id="0"/>
@@ -238,6 +244,12 @@
               <w:rPr>
                 <w:rFonts w:ascii="Calibri" w:hAnsi="Calibri"/>
               </w:rPr>
+              <w:fldChar w:fldCharType="separate"/>
+            </w:r>
+            <w:r>
+              <w:rPr>
+                <w:rFonts w:ascii="Calibri" w:hAnsi="Calibri"/>
+              </w:rPr>
               <w:fldChar w:fldCharType="end"/>
             </w:r>
             <w:r>
@@ -277,6 +289,12 @@
               <w:rPr>
                 <w:rFonts w:ascii="Calibri" w:hAnsi="Calibri"/>
               </w:rPr>
+              <w:fldChar w:fldCharType="separate"/>
+            </w:r>
+            <w:r>
+              <w:rPr>
+                <w:rFonts w:ascii="Calibri" w:hAnsi="Calibri"/>
+              </w:rPr>
               <w:fldChar w:fldCharType="end"/>
             </w:r>
             <w:r>
@@ -350,6 +368,12 @@
               <w:rPr>
                 <w:rFonts w:ascii="Calibri" w:hAnsi="Calibri"/>
               </w:rPr>
+              <w:fldChar w:fldCharType="separate"/>
+            </w:r>
+            <w:r>
+              <w:rPr>
+                <w:rFonts w:ascii="Calibri" w:hAnsi="Calibri"/>
+              </w:rPr>
               <w:fldChar w:fldCharType="end"/>
             </w:r>
             <w:r>
@@ -384,6 +408,12 @@
               <w:rPr>
                 <w:rFonts w:ascii="Calibri" w:hAnsi="Calibri"/>
               </w:rPr>
+            </w:r>
+            <w:r>
+              <w:rPr>
+                <w:rFonts w:ascii="Calibri" w:hAnsi="Calibri"/>
+              </w:rPr>
+              <w:fldChar w:fldCharType="separate"/>
             </w:r>
             <w:r>
               <w:rPr>
@@ -466,6 +496,12 @@
               <w:rPr>
                 <w:rFonts w:ascii="Calibri" w:hAnsi="Calibri"/>
               </w:rPr>
+              <w:fldChar w:fldCharType="separate"/>
+            </w:r>
+            <w:r>
+              <w:rPr>
+                <w:rFonts w:ascii="Calibri" w:hAnsi="Calibri"/>
+              </w:rPr>
               <w:fldChar w:fldCharType="end"/>
             </w:r>
             <w:r>
@@ -505,6 +541,12 @@
               <w:rPr>
                 <w:rFonts w:ascii="Calibri" w:hAnsi="Calibri"/>
               </w:rPr>
+              <w:fldChar w:fldCharType="separate"/>
+            </w:r>
+            <w:r>
+              <w:rPr>
+                <w:rFonts w:ascii="Calibri" w:hAnsi="Calibri"/>
+              </w:rPr>
               <w:fldChar w:fldCharType="end"/>
             </w:r>
             <w:r>
@@ -583,6 +625,13 @@
                 <w:rFonts w:ascii="Calibri" w:hAnsi="Calibri"/>
                 <w:sz w:val="22"/>
               </w:rPr>
+              <w:fldChar w:fldCharType="separate"/>
+            </w:r>
+            <w:r>
+              <w:rPr>
+                <w:rFonts w:ascii="Calibri" w:hAnsi="Calibri"/>
+                <w:sz w:val="22"/>
+              </w:rPr>
               <w:fldChar w:fldCharType="end"/>
             </w:r>
             <w:r>
@@ -630,6 +679,12 @@
               <w:rPr>
                 <w:rFonts w:ascii="Calibri" w:hAnsi="Calibri"/>
               </w:rPr>
+              <w:fldChar w:fldCharType="separate"/>
+            </w:r>
+            <w:r>
+              <w:rPr>
+                <w:rFonts w:ascii="Calibri" w:hAnsi="Calibri"/>
+              </w:rPr>
               <w:fldChar w:fldCharType="end"/>
             </w:r>
             <w:r>
@@ -674,6 +729,13 @@
                 <w:rFonts w:ascii="Calibri" w:hAnsi="Calibri"/>
                 <w:sz w:val="22"/>
               </w:rPr>
+              <w:fldChar w:fldCharType="separate"/>
+            </w:r>
+            <w:r>
+              <w:rPr>
+                <w:rFonts w:ascii="Calibri" w:hAnsi="Calibri"/>
+                <w:sz w:val="22"/>
+              </w:rPr>
               <w:fldChar w:fldCharType="end"/>
             </w:r>
             <w:r>
@@ -718,6 +780,13 @@
                 <w:rFonts w:ascii="Calibri" w:hAnsi="Calibri"/>
                 <w:sz w:val="22"/>
               </w:rPr>
+              <w:fldChar w:fldCharType="separate"/>
+            </w:r>
+            <w:r>
+              <w:rPr>
+                <w:rFonts w:ascii="Calibri" w:hAnsi="Calibri"/>
+                <w:sz w:val="22"/>
+              </w:rPr>
               <w:fldChar w:fldCharType="end"/>
             </w:r>
             <w:r>
@@ -762,6 +831,13 @@
                 <w:rFonts w:ascii="Calibri" w:hAnsi="Calibri"/>
                 <w:sz w:val="22"/>
               </w:rPr>
+              <w:fldChar w:fldCharType="separate"/>
+            </w:r>
+            <w:r>
+              <w:rPr>
+                <w:rFonts w:ascii="Calibri" w:hAnsi="Calibri"/>
+                <w:sz w:val="22"/>
+              </w:rPr>
               <w:fldChar w:fldCharType="end"/>
             </w:r>
             <w:r>
@@ -907,6 +983,12 @@
               <w:rPr>
                 <w:rFonts w:ascii="Calibri" w:hAnsi="Calibri"/>
               </w:rPr>
+              <w:fldChar w:fldCharType="separate"/>
+            </w:r>
+            <w:r>
+              <w:rPr>
+                <w:rFonts w:ascii="Calibri" w:hAnsi="Calibri"/>
+              </w:rPr>
               <w:fldChar w:fldCharType="end"/>
             </w:r>
             <w:r>
@@ -946,6 +1028,12 @@
               <w:rPr>
                 <w:rFonts w:ascii="Calibri" w:hAnsi="Calibri"/>
               </w:rPr>
+              <w:fldChar w:fldCharType="separate"/>
+            </w:r>
+            <w:r>
+              <w:rPr>
+                <w:rFonts w:ascii="Calibri" w:hAnsi="Calibri"/>
+              </w:rPr>
               <w:fldChar w:fldCharType="end"/>
             </w:r>
             <w:r>
@@ -1239,7 +1327,7 @@
           </w:tcPr>
           <w:p>
             <w:pPr>
-              <w:pStyle w:val="ListParagraph"/>
+              <w:pStyle w:val="Prrafodelista"/>
               <w:numPr>
                 <w:ilvl w:val="0"/>
                 <w:numId w:val="1"/>
@@ -1270,7 +1358,7 @@
           </w:p>
           <w:p>
             <w:pPr>
-              <w:pStyle w:val="ListParagraph"/>
+              <w:pStyle w:val="Prrafodelista"/>
               <w:numPr>
                 <w:ilvl w:val="0"/>
                 <w:numId w:val="1"/>
@@ -1295,7 +1383,7 @@
           </w:p>
           <w:p>
             <w:pPr>
-              <w:pStyle w:val="ListParagraph"/>
+              <w:pStyle w:val="Prrafodelista"/>
               <w:numPr>
                 <w:ilvl w:val="0"/>
                 <w:numId w:val="1"/>
@@ -1326,7 +1414,7 @@
           </w:p>
           <w:p>
             <w:pPr>
-              <w:pStyle w:val="ListParagraph"/>
+              <w:pStyle w:val="Prrafodelista"/>
               <w:numPr>
                 <w:ilvl w:val="0"/>
                 <w:numId w:val="1"/>
@@ -1357,7 +1445,7 @@
           </w:p>
           <w:p>
             <w:pPr>
-              <w:pStyle w:val="ListParagraph"/>
+              <w:pStyle w:val="Prrafodelista"/>
               <w:numPr>
                 <w:ilvl w:val="0"/>
                 <w:numId w:val="1"/>
@@ -1410,7 +1498,21 @@
               <w:rPr>
                 <w:rFonts w:ascii="Calibri" w:hAnsi="Calibri"/>
               </w:rPr>
-              <w:t>4.2 El sistema notifica al Administrador la baja de un jugador.</w:t>
+              <w:t xml:space="preserve">4.2 El sistema notifica al Administrador </w:t>
+            </w:r>
+            <w:r>
+              <w:rPr>
+                <w:rFonts w:ascii="Calibri" w:hAnsi="Calibri"/>
+              </w:rPr>
+              <w:t>si el partido dejo de estar confirmado</w:t>
+            </w:r>
+            <w:bookmarkStart w:id="1" w:name="_GoBack"/>
+            <w:bookmarkEnd w:id="1"/>
+            <w:r>
+              <w:rPr>
+                <w:rFonts w:ascii="Calibri" w:hAnsi="Calibri"/>
+              </w:rPr>
+              <w:t>.</w:t>
             </w:r>
           </w:p>
           <w:p>
@@ -1982,7 +2084,7 @@
     </w:tbl>
     <w:p/>
     <w:sectPr>
-      <w:headerReference w:type="default" r:id="rId7"/>
+      <w:headerReference w:type="default" r:id="rId8"/>
       <w:pgSz w:w="11906" w:h="16838"/>
       <w:pgMar w:top="1417" w:right="1701" w:bottom="1135" w:left="1701" w:header="708" w:footer="708" w:gutter="0"/>
       <w:cols w:space="708"/>
@@ -1993,7 +2095,7 @@
 </file>
 
 <file path=word/endnotes.xml><?xml version="1.0" encoding="utf-8"?>
-<w:endnotes xmlns:ve="http://schemas.openxmlformats.org/markup-compatibility/2006" xmlns:o="urn:schemas-microsoft-com:office:office" xmlns:r="http://schemas.openxmlformats.org/officeDocument/2006/relationships" xmlns:m="http://schemas.openxmlformats.org/officeDocument/2006/math" xmlns:v="urn:schemas-microsoft-com:vml" xmlns:wp="http://schemas.openxmlformats.org/drawingml/2006/wordprocessingDrawing" xmlns:w10="urn:schemas-microsoft-com:office:word" xmlns:w="http://schemas.openxmlformats.org/wordprocessingml/2006/main" xmlns:wne="http://schemas.microsoft.com/office/word/2006/wordml">
+<w:endnotes xmlns:wpc="http://schemas.microsoft.com/office/word/2010/wordprocessingCanvas" xmlns:mc="http://schemas.openxmlformats.org/markup-compatibility/2006" xmlns:o="urn:schemas-microsoft-com:office:office" xmlns:r="http://schemas.openxmlformats.org/officeDocument/2006/relationships" xmlns:m="http://schemas.openxmlformats.org/officeDocument/2006/math" xmlns:v="urn:schemas-microsoft-com:vml" xmlns:wp14="http://schemas.microsoft.com/office/word/2010/wordprocessingDrawing" xmlns:wp="http://schemas.openxmlformats.org/drawingml/2006/wordprocessingDrawing" xmlns:w10="urn:schemas-microsoft-com:office:word" xmlns:w="http://schemas.openxmlformats.org/wordprocessingml/2006/main" xmlns:w14="http://schemas.microsoft.com/office/word/2010/wordml" xmlns:wpg="http://schemas.microsoft.com/office/word/2010/wordprocessingGroup" xmlns:wpi="http://schemas.microsoft.com/office/word/2010/wordprocessingInk" xmlns:wne="http://schemas.microsoft.com/office/word/2006/wordml" xmlns:wps="http://schemas.microsoft.com/office/word/2010/wordprocessingShape" mc:Ignorable="w14 wp14">
   <w:endnote w:type="separator" w:id="-1">
     <w:p>
       <w:r>
@@ -2012,7 +2114,7 @@
 </file>
 
 <file path=word/footnotes.xml><?xml version="1.0" encoding="utf-8"?>
-<w:footnotes xmlns:ve="http://schemas.openxmlformats.org/markup-compatibility/2006" xmlns:o="urn:schemas-microsoft-com:office:office" xmlns:r="http://schemas.openxmlformats.org/officeDocument/2006/relationships" xmlns:m="http://schemas.openxmlformats.org/officeDocument/2006/math" xmlns:v="urn:schemas-microsoft-com:vml" xmlns:wp="http://schemas.openxmlformats.org/drawingml/2006/wordprocessingDrawing" xmlns:w10="urn:schemas-microsoft-com:office:word" xmlns:w="http://schemas.openxmlformats.org/wordprocessingml/2006/main" xmlns:wne="http://schemas.microsoft.com/office/word/2006/wordml">
+<w:footnotes xmlns:wpc="http://schemas.microsoft.com/office/word/2010/wordprocessingCanvas" xmlns:mc="http://schemas.openxmlformats.org/markup-compatibility/2006" xmlns:o="urn:schemas-microsoft-com:office:office" xmlns:r="http://schemas.openxmlformats.org/officeDocument/2006/relationships" xmlns:m="http://schemas.openxmlformats.org/officeDocument/2006/math" xmlns:v="urn:schemas-microsoft-com:vml" xmlns:wp14="http://schemas.microsoft.com/office/word/2010/wordprocessingDrawing" xmlns:wp="http://schemas.openxmlformats.org/drawingml/2006/wordprocessingDrawing" xmlns:w10="urn:schemas-microsoft-com:office:word" xmlns:w="http://schemas.openxmlformats.org/wordprocessingml/2006/main" xmlns:w14="http://schemas.microsoft.com/office/word/2010/wordml" xmlns:wpg="http://schemas.microsoft.com/office/word/2010/wordprocessingGroup" xmlns:wpi="http://schemas.microsoft.com/office/word/2010/wordprocessingInk" xmlns:wne="http://schemas.microsoft.com/office/word/2006/wordml" xmlns:wps="http://schemas.microsoft.com/office/word/2010/wordprocessingShape" mc:Ignorable="w14 wp14">
   <w:footnote w:type="separator" w:id="-1">
     <w:p>
       <w:r>
@@ -2031,10 +2133,10 @@
 </file>
 
 <file path=word/header1.xml><?xml version="1.0" encoding="utf-8"?>
-<w:hdr xmlns:ve="http://schemas.openxmlformats.org/markup-compatibility/2006" xmlns:o="urn:schemas-microsoft-com:office:office" xmlns:r="http://schemas.openxmlformats.org/officeDocument/2006/relationships" xmlns:m="http://schemas.openxmlformats.org/officeDocument/2006/math" xmlns:v="urn:schemas-microsoft-com:vml" xmlns:wp="http://schemas.openxmlformats.org/drawingml/2006/wordprocessingDrawing" xmlns:w10="urn:schemas-microsoft-com:office:word" xmlns:w="http://schemas.openxmlformats.org/wordprocessingml/2006/main" xmlns:wne="http://schemas.microsoft.com/office/word/2006/wordml">
+<w:hdr xmlns:wpc="http://schemas.microsoft.com/office/word/2010/wordprocessingCanvas" xmlns:mc="http://schemas.openxmlformats.org/markup-compatibility/2006" xmlns:o="urn:schemas-microsoft-com:office:office" xmlns:r="http://schemas.openxmlformats.org/officeDocument/2006/relationships" xmlns:m="http://schemas.openxmlformats.org/officeDocument/2006/math" xmlns:v="urn:schemas-microsoft-com:vml" xmlns:wp14="http://schemas.microsoft.com/office/word/2010/wordprocessingDrawing" xmlns:wp="http://schemas.openxmlformats.org/drawingml/2006/wordprocessingDrawing" xmlns:w10="urn:schemas-microsoft-com:office:word" xmlns:w="http://schemas.openxmlformats.org/wordprocessingml/2006/main" xmlns:w14="http://schemas.microsoft.com/office/word/2010/wordml" xmlns:wpg="http://schemas.microsoft.com/office/word/2010/wordprocessingGroup" xmlns:wpi="http://schemas.microsoft.com/office/word/2010/wordprocessingInk" xmlns:wne="http://schemas.microsoft.com/office/word/2006/wordml" xmlns:wps="http://schemas.microsoft.com/office/word/2010/wordprocessingShape" mc:Ignorable="w14 wp14">
   <w:p>
     <w:pPr>
-      <w:pStyle w:val="Header"/>
+      <w:pStyle w:val="Encabezado"/>
     </w:pPr>
     <w:r>
       <w:t>K3102 Alfonsin, Legorburu, Urbano</w:t>
@@ -2044,7 +2146,7 @@
 </file>
 
 <file path=word/numbering.xml><?xml version="1.0" encoding="utf-8"?>
-<w:numbering xmlns:ve="http://schemas.openxmlformats.org/markup-compatibility/2006" xmlns:o="urn:schemas-microsoft-com:office:office" xmlns:r="http://schemas.openxmlformats.org/officeDocument/2006/relationships" xmlns:m="http://schemas.openxmlformats.org/officeDocument/2006/math" xmlns:v="urn:schemas-microsoft-com:vml" xmlns:wp="http://schemas.openxmlformats.org/drawingml/2006/wordprocessingDrawing" xmlns:w10="urn:schemas-microsoft-com:office:word" xmlns:w="http://schemas.openxmlformats.org/wordprocessingml/2006/main" xmlns:wne="http://schemas.microsoft.com/office/word/2006/wordml">
+<w:numbering xmlns:wpc="http://schemas.microsoft.com/office/word/2010/wordprocessingCanvas" xmlns:mc="http://schemas.openxmlformats.org/markup-compatibility/2006" xmlns:o="urn:schemas-microsoft-com:office:office" xmlns:r="http://schemas.openxmlformats.org/officeDocument/2006/relationships" xmlns:m="http://schemas.openxmlformats.org/officeDocument/2006/math" xmlns:v="urn:schemas-microsoft-com:vml" xmlns:wp14="http://schemas.microsoft.com/office/word/2010/wordprocessingDrawing" xmlns:wp="http://schemas.openxmlformats.org/drawingml/2006/wordprocessingDrawing" xmlns:w10="urn:schemas-microsoft-com:office:word" xmlns:w="http://schemas.openxmlformats.org/wordprocessingml/2006/main" xmlns:w14="http://schemas.microsoft.com/office/word/2010/wordml" xmlns:wpg="http://schemas.microsoft.com/office/word/2010/wordprocessingGroup" xmlns:wpi="http://schemas.microsoft.com/office/word/2010/wordprocessingInk" xmlns:wne="http://schemas.microsoft.com/office/word/2006/wordml" xmlns:wps="http://schemas.microsoft.com/office/word/2010/wordprocessingShape" mc:Ignorable="w14 wp14">
   <w:abstractNum w:abstractNumId="0">
     <w:nsid w:val="06C1395A"/>
     <w:multiLevelType w:val="hybridMultilevel"/>
@@ -2405,14 +2507,12 @@
 </file>
 
 <file path=word/styles.xml><?xml version="1.0" encoding="utf-8"?>
-<w:styles xmlns:r="http://schemas.openxmlformats.org/officeDocument/2006/relationships" xmlns:w="http://schemas.openxmlformats.org/wordprocessingml/2006/main">
+<w:styles xmlns:mc="http://schemas.openxmlformats.org/markup-compatibility/2006" xmlns:r="http://schemas.openxmlformats.org/officeDocument/2006/relationships" xmlns:w="http://schemas.openxmlformats.org/wordprocessingml/2006/main" xmlns:w14="http://schemas.microsoft.com/office/word/2010/wordml" mc:Ignorable="w14">
   <w:docDefaults>
     <w:rPrDefault>
       <w:rPr>
         <w:rFonts w:ascii="Calibri" w:eastAsia="Calibri" w:hAnsi="Calibri" w:cs="Times New Roman"/>
-        <w:sz w:val="22"/>
-        <w:szCs w:val="22"/>
-        <w:lang w:val="en-US" w:eastAsia="en-US" w:bidi="ar-SA"/>
+        <w:lang w:val="es-ES" w:eastAsia="es-ES" w:bidi="ar-SA"/>
       </w:rPr>
     </w:rPrDefault>
     <w:pPrDefault/>
@@ -2564,20 +2664,19 @@
       <w:rFonts w:ascii="Times New Roman" w:eastAsia="Times New Roman" w:hAnsi="Times New Roman"/>
       <w:sz w:val="24"/>
       <w:szCs w:val="24"/>
-      <w:lang w:val="es-ES" w:eastAsia="es-ES"/>
     </w:rPr>
   </w:style>
-  <w:style w:type="character" w:default="1" w:styleId="DefaultParagraphFont">
+  <w:style w:type="character" w:default="1" w:styleId="Fuentedeprrafopredeter">
     <w:name w:val="Default Paragraph Font"/>
-    <w:uiPriority w:val="99"/>
+    <w:uiPriority w:val="1"/>
     <w:semiHidden/>
+    <w:unhideWhenUsed/>
   </w:style>
-  <w:style w:type="table" w:default="1" w:styleId="TableNormal">
+  <w:style w:type="table" w:default="1" w:styleId="Tablanormal">
     <w:name w:val="Normal Table"/>
     <w:uiPriority w:val="99"/>
     <w:semiHidden/>
     <w:unhideWhenUsed/>
-    <w:qFormat/>
     <w:tblPr>
       <w:tblInd w:w="0" w:type="dxa"/>
       <w:tblCellMar>
@@ -2588,13 +2687,13 @@
       </w:tblCellMar>
     </w:tblPr>
   </w:style>
-  <w:style w:type="numbering" w:default="1" w:styleId="NoList">
+  <w:style w:type="numbering" w:default="1" w:styleId="Sinlista">
     <w:name w:val="No List"/>
     <w:uiPriority w:val="99"/>
     <w:semiHidden/>
     <w:unhideWhenUsed/>
   </w:style>
-  <w:style w:type="paragraph" w:styleId="ListParagraph">
+  <w:style w:type="paragraph" w:styleId="Prrafodelista">
     <w:name w:val="List Paragraph"/>
     <w:basedOn w:val="Normal"/>
     <w:uiPriority w:val="99"/>
@@ -2605,10 +2704,10 @@
       <w:contextualSpacing/>
     </w:pPr>
   </w:style>
-  <w:style w:type="paragraph" w:styleId="Header">
+  <w:style w:type="paragraph" w:styleId="Encabezado">
     <w:name w:val="header"/>
     <w:basedOn w:val="Normal"/>
-    <w:link w:val="HeaderChar"/>
+    <w:link w:val="EncabezadoCar"/>
     <w:uiPriority w:val="99"/>
     <w:rsid w:val="000F7339"/>
     <w:pPr>
@@ -2621,10 +2720,9 @@
       <w:rFonts w:eastAsia="Calibri"/>
     </w:rPr>
   </w:style>
-  <w:style w:type="character" w:customStyle="1" w:styleId="HeaderChar">
-    <w:name w:val="Header Char"/>
-    <w:basedOn w:val="DefaultParagraphFont"/>
-    <w:link w:val="Header"/>
+  <w:style w:type="character" w:customStyle="1" w:styleId="EncabezadoCar">
+    <w:name w:val="Encabezado Car"/>
+    <w:link w:val="Encabezado"/>
     <w:uiPriority w:val="99"/>
     <w:semiHidden/>
     <w:locked/>
@@ -2635,10 +2733,10 @@
       <w:lang w:val="es-ES" w:eastAsia="es-ES"/>
     </w:rPr>
   </w:style>
-  <w:style w:type="paragraph" w:styleId="Footer">
+  <w:style w:type="paragraph" w:styleId="Piedepgina">
     <w:name w:val="footer"/>
     <w:basedOn w:val="Normal"/>
-    <w:link w:val="FooterChar"/>
+    <w:link w:val="PiedepginaCar"/>
     <w:uiPriority w:val="99"/>
     <w:rsid w:val="000F7339"/>
     <w:pPr>
@@ -2651,10 +2749,9 @@
       <w:rFonts w:eastAsia="Calibri"/>
     </w:rPr>
   </w:style>
-  <w:style w:type="character" w:customStyle="1" w:styleId="FooterChar">
-    <w:name w:val="Footer Char"/>
-    <w:basedOn w:val="DefaultParagraphFont"/>
-    <w:link w:val="Footer"/>
+  <w:style w:type="character" w:customStyle="1" w:styleId="PiedepginaCar">
+    <w:name w:val="Pie de página Car"/>
+    <w:link w:val="Piedepgina"/>
     <w:uiPriority w:val="99"/>
     <w:semiHidden/>
     <w:locked/>
@@ -2664,6 +2761,196 @@
       <w:sz w:val="24"/>
       <w:lang w:val="es-ES" w:eastAsia="es-ES"/>
     </w:rPr>
+  </w:style>
+</w:styles>
+</file>
+
+<file path=word/stylesWithEffects.xml><?xml version="1.0" encoding="utf-8"?>
+<w:styles xmlns:wpc="http://schemas.microsoft.com/office/word/2010/wordprocessingCanvas" xmlns:mc="http://schemas.openxmlformats.org/markup-compatibility/2006" xmlns:o="urn:schemas-microsoft-com:office:office" xmlns:r="http://schemas.openxmlformats.org/officeDocument/2006/relationships" xmlns:m="http://schemas.openxmlformats.org/officeDocument/2006/math" xmlns:v="urn:schemas-microsoft-com:vml" xmlns:wp14="http://schemas.microsoft.com/office/word/2010/wordprocessingDrawing" xmlns:wp="http://schemas.openxmlformats.org/drawingml/2006/wordprocessingDrawing" xmlns:w10="urn:schemas-microsoft-com:office:word" xmlns:w="http://schemas.openxmlformats.org/wordprocessingml/2006/main" xmlns:w14="http://schemas.microsoft.com/office/word/2010/wordml" xmlns:wpg="http://schemas.microsoft.com/office/word/2010/wordprocessingGroup" xmlns:wpi="http://schemas.microsoft.com/office/word/2010/wordprocessingInk" xmlns:wne="http://schemas.microsoft.com/office/word/2006/wordml" xmlns:wps="http://schemas.microsoft.com/office/word/2010/wordprocessingShape" mc:Ignorable="w14 wp14">
+  <w:docDefaults>
+    <w:rPrDefault>
+      <w:rPr>
+        <w:rFonts w:asciiTheme="minorHAnsi" w:eastAsiaTheme="minorEastAsia" w:hAnsiTheme="minorHAnsi" w:cstheme="minorBidi"/>
+        <w:sz w:val="22"/>
+        <w:szCs w:val="22"/>
+        <w:lang w:val="es-ES" w:eastAsia="es-ES" w:bidi="ar-SA"/>
+      </w:rPr>
+    </w:rPrDefault>
+    <w:pPrDefault>
+      <w:pPr>
+        <w:spacing w:after="200" w:line="276" w:lineRule="auto"/>
+      </w:pPr>
+    </w:pPrDefault>
+  </w:docDefaults>
+  <w:latentStyles w:defLockedState="0" w:defUIPriority="99" w:defSemiHidden="1" w:defUnhideWhenUsed="1" w:defQFormat="0" w:count="267">
+    <w:lsdException w:name="Normal" w:semiHidden="0" w:uiPriority="0" w:unhideWhenUsed="0" w:qFormat="1"/>
+    <w:lsdException w:name="heading 1" w:semiHidden="0" w:uiPriority="9" w:unhideWhenUsed="0" w:qFormat="1"/>
+    <w:lsdException w:name="heading 2" w:uiPriority="9" w:qFormat="1"/>
+    <w:lsdException w:name="heading 3" w:uiPriority="9" w:qFormat="1"/>
+    <w:lsdException w:name="heading 4" w:uiPriority="9" w:qFormat="1"/>
+    <w:lsdException w:name="heading 5" w:uiPriority="9" w:qFormat="1"/>
+    <w:lsdException w:name="heading 6" w:uiPriority="9" w:qFormat="1"/>
+    <w:lsdException w:name="heading 7" w:uiPriority="9" w:qFormat="1"/>
+    <w:lsdException w:name="heading 8" w:uiPriority="9" w:qFormat="1"/>
+    <w:lsdException w:name="heading 9" w:uiPriority="9" w:qFormat="1"/>
+    <w:lsdException w:name="toc 1" w:uiPriority="39"/>
+    <w:lsdException w:name="toc 2" w:uiPriority="39"/>
+    <w:lsdException w:name="toc 3" w:uiPriority="39"/>
+    <w:lsdException w:name="toc 4" w:uiPriority="39"/>
+    <w:lsdException w:name="toc 5" w:uiPriority="39"/>
+    <w:lsdException w:name="toc 6" w:uiPriority="39"/>
+    <w:lsdException w:name="toc 7" w:uiPriority="39"/>
+    <w:lsdException w:name="toc 8" w:uiPriority="39"/>
+    <w:lsdException w:name="toc 9" w:uiPriority="39"/>
+    <w:lsdException w:name="caption" w:uiPriority="35" w:qFormat="1"/>
+    <w:lsdException w:name="Title" w:semiHidden="0" w:uiPriority="10" w:unhideWhenUsed="0" w:qFormat="1"/>
+    <w:lsdException w:name="Default Paragraph Font" w:uiPriority="1"/>
+    <w:lsdException w:name="Subtitle" w:semiHidden="0" w:uiPriority="11" w:unhideWhenUsed="0" w:qFormat="1"/>
+    <w:lsdException w:name="Strong" w:semiHidden="0" w:uiPriority="22" w:unhideWhenUsed="0" w:qFormat="1"/>
+    <w:lsdException w:name="Emphasis" w:semiHidden="0" w:uiPriority="20" w:unhideWhenUsed="0" w:qFormat="1"/>
+    <w:lsdException w:name="Table Grid" w:semiHidden="0" w:uiPriority="59" w:unhideWhenUsed="0"/>
+    <w:lsdException w:name="Placeholder Text" w:unhideWhenUsed="0"/>
+    <w:lsdException w:name="No Spacing" w:semiHidden="0" w:uiPriority="1" w:unhideWhenUsed="0" w:qFormat="1"/>
+    <w:lsdException w:name="Light Shading" w:semiHidden="0" w:uiPriority="60" w:unhideWhenUsed="0"/>
+    <w:lsdException w:name="Light List" w:semiHidden="0" w:uiPriority="61" w:unhideWhenUsed="0"/>
+    <w:lsdException w:name="Light Grid" w:semiHidden="0" w:uiPriority="62" w:unhideWhenUsed="0"/>
+    <w:lsdException w:name="Medium Shading 1" w:semiHidden="0" w:uiPriority="63" w:unhideWhenUsed="0"/>
+    <w:lsdException w:name="Medium Shading 2" w:semiHidden="0" w:uiPriority="64" w:unhideWhenUsed="0"/>
+    <w:lsdException w:name="Medium List 1" w:semiHidden="0" w:uiPriority="65" w:unhideWhenUsed="0"/>
+    <w:lsdException w:name="Medium List 2" w:semiHidden="0" w:uiPriority="66" w:unhideWhenUsed="0"/>
+    <w:lsdException w:name="Medium Grid 1" w:semiHidden="0" w:uiPriority="67" w:unhideWhenUsed="0"/>
+    <w:lsdException w:name="Medium Grid 2" w:semiHidden="0" w:uiPriority="68" w:unhideWhenUsed="0"/>
+    <w:lsdException w:name="Medium Grid 3" w:semiHidden="0" w:uiPriority="69" w:unhideWhenUsed="0"/>
+    <w:lsdException w:name="Dark List" w:semiHidden="0" w:uiPriority="70" w:unhideWhenUsed="0"/>
+    <w:lsdException w:name="Colorful Shading" w:semiHidden="0" w:uiPriority="71" w:unhideWhenUsed="0"/>
+    <w:lsdException w:name="Colorful List" w:semiHidden="0" w:uiPriority="72" w:unhideWhenUsed="0"/>
+    <w:lsdException w:name="Colorful Grid" w:semiHidden="0" w:uiPriority="73" w:unhideWhenUsed="0"/>
+    <w:lsdException w:name="Light Shading Accent 1" w:semiHidden="0" w:uiPriority="60" w:unhideWhenUsed="0"/>
+    <w:lsdException w:name="Light List Accent 1" w:semiHidden="0" w:uiPriority="61" w:unhideWhenUsed="0"/>
+    <w:lsdException w:name="Light Grid Accent 1" w:semiHidden="0" w:uiPriority="62" w:unhideWhenUsed="0"/>
+    <w:lsdException w:name="Medium Shading 1 Accent 1" w:semiHidden="0" w:uiPriority="63" w:unhideWhenUsed="0"/>
+    <w:lsdException w:name="Medium Shading 2 Accent 1" w:semiHidden="0" w:uiPriority="64" w:unhideWhenUsed="0"/>
+    <w:lsdException w:name="Medium List 1 Accent 1" w:semiHidden="0" w:uiPriority="65" w:unhideWhenUsed="0"/>
+    <w:lsdException w:name="Revision" w:unhideWhenUsed="0"/>
+    <w:lsdException w:name="List Paragraph" w:semiHidden="0" w:uiPriority="34" w:unhideWhenUsed="0" w:qFormat="1"/>
+    <w:lsdException w:name="Quote" w:semiHidden="0" w:uiPriority="29" w:unhideWhenUsed="0" w:qFormat="1"/>
+    <w:lsdException w:name="Intense Quote" w:semiHidden="0" w:uiPriority="30" w:unhideWhenUsed="0" w:qFormat="1"/>
+    <w:lsdException w:name="Medium List 2 Accent 1" w:semiHidden="0" w:uiPriority="66" w:unhideWhenUsed="0"/>
+    <w:lsdException w:name="Medium Grid 1 Accent 1" w:semiHidden="0" w:uiPriority="67" w:unhideWhenUsed="0"/>
+    <w:lsdException w:name="Medium Grid 2 Accent 1" w:semiHidden="0" w:uiPriority="68" w:unhideWhenUsed="0"/>
+    <w:lsdException w:name="Medium Grid 3 Accent 1" w:semiHidden="0" w:uiPriority="69" w:unhideWhenUsed="0"/>
+    <w:lsdException w:name="Dark List Accent 1" w:semiHidden="0" w:uiPriority="70" w:unhideWhenUsed="0"/>
+    <w:lsdException w:name="Colorful Shading Accent 1" w:semiHidden="0" w:uiPriority="71" w:unhideWhenUsed="0"/>
+    <w:lsdException w:name="Colorful List Accent 1" w:semiHidden="0" w:uiPriority="72" w:unhideWhenUsed="0"/>
+    <w:lsdException w:name="Colorful Grid Accent 1" w:semiHidden="0" w:uiPriority="73" w:unhideWhenUsed="0"/>
+    <w:lsdException w:name="Light Shading Accent 2" w:semiHidden="0" w:uiPriority="60" w:unhideWhenUsed="0"/>
+    <w:lsdException w:name="Light List Accent 2" w:semiHidden="0" w:uiPriority="61" w:unhideWhenUsed="0"/>
+    <w:lsdException w:name="Light Grid Accent 2" w:semiHidden="0" w:uiPriority="62" w:unhideWhenUsed="0"/>
+    <w:lsdException w:name="Medium Shading 1 Accent 2" w:semiHidden="0" w:uiPriority="63" w:unhideWhenUsed="0"/>
+    <w:lsdException w:name="Medium Shading 2 Accent 2" w:semiHidden="0" w:uiPriority="64" w:unhideWhenUsed="0"/>
+    <w:lsdException w:name="Medium List 1 Accent 2" w:semiHidden="0" w:uiPriority="65" w:unhideWhenUsed="0"/>
+    <w:lsdException w:name="Medium List 2 Accent 2" w:semiHidden="0" w:uiPriority="66" w:unhideWhenUsed="0"/>
+    <w:lsdException w:name="Medium Grid 1 Accent 2" w:semiHidden="0" w:uiPriority="67" w:unhideWhenUsed="0"/>
+    <w:lsdException w:name="Medium Grid 2 Accent 2" w:semiHidden="0" w:uiPriority="68" w:unhideWhenUsed="0"/>
+    <w:lsdException w:name="Medium Grid 3 Accent 2" w:semiHidden="0" w:uiPriority="69" w:unhideWhenUsed="0"/>
+    <w:lsdException w:name="Dark List Accent 2" w:semiHidden="0" w:uiPriority="70" w:unhideWhenUsed="0"/>
+    <w:lsdException w:name="Colorful Shading Accent 2" w:semiHidden="0" w:uiPriority="71" w:unhideWhenUsed="0"/>
+    <w:lsdException w:name="Colorful List Accent 2" w:semiHidden="0" w:uiPriority="72" w:unhideWhenUsed="0"/>
+    <w:lsdException w:name="Colorful Grid Accent 2" w:semiHidden="0" w:uiPriority="73" w:unhideWhenUsed="0"/>
+    <w:lsdException w:name="Light Shading Accent 3" w:semiHidden="0" w:uiPriority="60" w:unhideWhenUsed="0"/>
+    <w:lsdException w:name="Light List Accent 3" w:semiHidden="0" w:uiPriority="61" w:unhideWhenUsed="0"/>
+    <w:lsdException w:name="Light Grid Accent 3" w:semiHidden="0" w:uiPriority="62" w:unhideWhenUsed="0"/>
+    <w:lsdException w:name="Medium Shading 1 Accent 3" w:semiHidden="0" w:uiPriority="63" w:unhideWhenUsed="0"/>
+    <w:lsdException w:name="Medium Shading 2 Accent 3" w:semiHidden="0" w:uiPriority="64" w:unhideWhenUsed="0"/>
+    <w:lsdException w:name="Medium List 1 Accent 3" w:semiHidden="0" w:uiPriority="65" w:unhideWhenUsed="0"/>
+    <w:lsdException w:name="Medium List 2 Accent 3" w:semiHidden="0" w:uiPriority="66" w:unhideWhenUsed="0"/>
+    <w:lsdException w:name="Medium Grid 1 Accent 3" w:semiHidden="0" w:uiPriority="67" w:unhideWhenUsed="0"/>
+    <w:lsdException w:name="Medium Grid 2 Accent 3" w:semiHidden="0" w:uiPriority="68" w:unhideWhenUsed="0"/>
+    <w:lsdException w:name="Medium Grid 3 Accent 3" w:semiHidden="0" w:uiPriority="69" w:unhideWhenUsed="0"/>
+    <w:lsdException w:name="Dark List Accent 3" w:semiHidden="0" w:uiPriority="70" w:unhideWhenUsed="0"/>
+    <w:lsdException w:name="Colorful Shading Accent 3" w:semiHidden="0" w:uiPriority="71" w:unhideWhenUsed="0"/>
+    <w:lsdException w:name="Colorful List Accent 3" w:semiHidden="0" w:uiPriority="72" w:unhideWhenUsed="0"/>
+    <w:lsdException w:name="Colorful Grid Accent 3" w:semiHidden="0" w:uiPriority="73" w:unhideWhenUsed="0"/>
+    <w:lsdException w:name="Light Shading Accent 4" w:semiHidden="0" w:uiPriority="60" w:unhideWhenUsed="0"/>
+    <w:lsdException w:name="Light List Accent 4" w:semiHidden="0" w:uiPriority="61" w:unhideWhenUsed="0"/>
+    <w:lsdException w:name="Light Grid Accent 4" w:semiHidden="0" w:uiPriority="62" w:unhideWhenUsed="0"/>
+    <w:lsdException w:name="Medium Shading 1 Accent 4" w:semiHidden="0" w:uiPriority="63" w:unhideWhenUsed="0"/>
+    <w:lsdException w:name="Medium Shading 2 Accent 4" w:semiHidden="0" w:uiPriority="64" w:unhideWhenUsed="0"/>
+    <w:lsdException w:name="Medium List 1 Accent 4" w:semiHidden="0" w:uiPriority="65" w:unhideWhenUsed="0"/>
+    <w:lsdException w:name="Medium List 2 Accent 4" w:semiHidden="0" w:uiPriority="66" w:unhideWhenUsed="0"/>
+    <w:lsdException w:name="Medium Grid 1 Accent 4" w:semiHidden="0" w:uiPriority="67" w:unhideWhenUsed="0"/>
+    <w:lsdException w:name="Medium Grid 2 Accent 4" w:semiHidden="0" w:uiPriority="68" w:unhideWhenUsed="0"/>
+    <w:lsdException w:name="Medium Grid 3 Accent 4" w:semiHidden="0" w:uiPriority="69" w:unhideWhenUsed="0"/>
+    <w:lsdException w:name="Dark List Accent 4" w:semiHidden="0" w:uiPriority="70" w:unhideWhenUsed="0"/>
+    <w:lsdException w:name="Colorful Shading Accent 4" w:semiHidden="0" w:uiPriority="71" w:unhideWhenUsed="0"/>
+    <w:lsdException w:name="Colorful List Accent 4" w:semiHidden="0" w:uiPriority="72" w:unhideWhenUsed="0"/>
+    <w:lsdException w:name="Colorful Grid Accent 4" w:semiHidden="0" w:uiPriority="73" w:unhideWhenUsed="0"/>
+    <w:lsdException w:name="Light Shading Accent 5" w:semiHidden="0" w:uiPriority="60" w:unhideWhenUsed="0"/>
+    <w:lsdException w:name="Light List Accent 5" w:semiHidden="0" w:uiPriority="61" w:unhideWhenUsed="0"/>
+    <w:lsdException w:name="Light Grid Accent 5" w:semiHidden="0" w:uiPriority="62" w:unhideWhenUsed="0"/>
+    <w:lsdException w:name="Medium Shading 1 Accent 5" w:semiHidden="0" w:uiPriority="63" w:unhideWhenUsed="0"/>
+    <w:lsdException w:name="Medium Shading 2 Accent 5" w:semiHidden="0" w:uiPriority="64" w:unhideWhenUsed="0"/>
+    <w:lsdException w:name="Medium List 1 Accent 5" w:semiHidden="0" w:uiPriority="65" w:unhideWhenUsed="0"/>
+    <w:lsdException w:name="Medium List 2 Accent 5" w:semiHidden="0" w:uiPriority="66" w:unhideWhenUsed="0"/>
+    <w:lsdException w:name="Medium Grid 1 Accent 5" w:semiHidden="0" w:uiPriority="67" w:unhideWhenUsed="0"/>
+    <w:lsdException w:name="Medium Grid 2 Accent 5" w:semiHidden="0" w:uiPriority="68" w:unhideWhenUsed="0"/>
+    <w:lsdException w:name="Medium Grid 3 Accent 5" w:semiHidden="0" w:uiPriority="69" w:unhideWhenUsed="0"/>
+    <w:lsdException w:name="Dark List Accent 5" w:semiHidden="0" w:uiPriority="70" w:unhideWhenUsed="0"/>
+    <w:lsdException w:name="Colorful Shading Accent 5" w:semiHidden="0" w:uiPriority="71" w:unhideWhenUsed="0"/>
+    <w:lsdException w:name="Colorful List Accent 5" w:semiHidden="0" w:uiPriority="72" w:unhideWhenUsed="0"/>
+    <w:lsdException w:name="Colorful Grid Accent 5" w:semiHidden="0" w:uiPriority="73" w:unhideWhenUsed="0"/>
+    <w:lsdException w:name="Light Shading Accent 6" w:semiHidden="0" w:uiPriority="60" w:unhideWhenUsed="0"/>
+    <w:lsdException w:name="Light List Accent 6" w:semiHidden="0" w:uiPriority="61" w:unhideWhenUsed="0"/>
+    <w:lsdException w:name="Light Grid Accent 6" w:semiHidden="0" w:uiPriority="62" w:unhideWhenUsed="0"/>
+    <w:lsdException w:name="Medium Shading 1 Accent 6" w:semiHidden="0" w:uiPriority="63" w:unhideWhenUsed="0"/>
+    <w:lsdException w:name="Medium Shading 2 Accent 6" w:semiHidden="0" w:uiPriority="64" w:unhideWhenUsed="0"/>
+    <w:lsdException w:name="Medium List 1 Accent 6" w:semiHidden="0" w:uiPriority="65" w:unhideWhenUsed="0"/>
+    <w:lsdException w:name="Medium List 2 Accent 6" w:semiHidden="0" w:uiPriority="66" w:unhideWhenUsed="0"/>
+    <w:lsdException w:name="Medium Grid 1 Accent 6" w:semiHidden="0" w:uiPriority="67" w:unhideWhenUsed="0"/>
+    <w:lsdException w:name="Medium Grid 2 Accent 6" w:semiHidden="0" w:uiPriority="68" w:unhideWhenUsed="0"/>
+    <w:lsdException w:name="Medium Grid 3 Accent 6" w:semiHidden="0" w:uiPriority="69" w:unhideWhenUsed="0"/>
+    <w:lsdException w:name="Dark List Accent 6" w:semiHidden="0" w:uiPriority="70" w:unhideWhenUsed="0"/>
+    <w:lsdException w:name="Colorful Shading Accent 6" w:semiHidden="0" w:uiPriority="71" w:unhideWhenUsed="0"/>
+    <w:lsdException w:name="Colorful List Accent 6" w:semiHidden="0" w:uiPriority="72" w:unhideWhenUsed="0"/>
+    <w:lsdException w:name="Colorful Grid Accent 6" w:semiHidden="0" w:uiPriority="73" w:unhideWhenUsed="0"/>
+    <w:lsdException w:name="Subtle Emphasis" w:semiHidden="0" w:uiPriority="19" w:unhideWhenUsed="0" w:qFormat="1"/>
+    <w:lsdException w:name="Intense Emphasis" w:semiHidden="0" w:uiPriority="21" w:unhideWhenUsed="0" w:qFormat="1"/>
+    <w:lsdException w:name="Subtle Reference" w:semiHidden="0" w:uiPriority="31" w:unhideWhenUsed="0" w:qFormat="1"/>
+    <w:lsdException w:name="Intense Reference" w:semiHidden="0" w:uiPriority="32" w:unhideWhenUsed="0" w:qFormat="1"/>
+    <w:lsdException w:name="Book Title" w:semiHidden="0" w:uiPriority="33" w:unhideWhenUsed="0" w:qFormat="1"/>
+    <w:lsdException w:name="Bibliography" w:uiPriority="37"/>
+    <w:lsdException w:name="TOC Heading" w:uiPriority="39" w:qFormat="1"/>
+  </w:latentStyles>
+  <w:style w:type="paragraph" w:default="1" w:styleId="Normal">
+    <w:name w:val="Normal"/>
+    <w:qFormat/>
+  </w:style>
+  <w:style w:type="character" w:default="1" w:styleId="Fuentedeprrafopredeter">
+    <w:name w:val="Default Paragraph Font"/>
+    <w:uiPriority w:val="1"/>
+    <w:semiHidden/>
+    <w:unhideWhenUsed/>
+  </w:style>
+  <w:style w:type="table" w:default="1" w:styleId="Tablanormal">
+    <w:name w:val="Normal Table"/>
+    <w:uiPriority w:val="99"/>
+    <w:semiHidden/>
+    <w:unhideWhenUsed/>
+    <w:tblPr>
+      <w:tblInd w:w="0" w:type="dxa"/>
+      <w:tblCellMar>
+        <w:top w:w="0" w:type="dxa"/>
+        <w:left w:w="108" w:type="dxa"/>
+        <w:bottom w:w="0" w:type="dxa"/>
+        <w:right w:w="108" w:type="dxa"/>
+      </w:tblCellMar>
+    </w:tblPr>
+  </w:style>
+  <w:style w:type="numbering" w:default="1" w:styleId="Sinlista">
+    <w:name w:val="No List"/>
+    <w:uiPriority w:val="99"/>
+    <w:semiHidden/>
+    <w:unhideWhenUsed/>
   </w:style>
 </w:styles>
 </file>

</xml_diff>